<commit_message>
depth 3D recon. UPDATE
</commit_message>
<xml_diff>
--- a/深度图进行3D建模方案 .docx
+++ b/深度图进行3D建模方案 .docx
@@ -450,6 +450,52 @@
           </w:p>
         </w:tc>
       </w:tr>
+      <w:tr>
+        <w:tc>
+          <w:tcPr>
+            <w:tcW w:w="4148" w:type="dxa"/>
+          </w:tcPr>
+          <w:p>
+            <w:pPr>
+              <w:spacing w:beforeLines="50" w:before="156" w:line="300" w:lineRule="auto"/>
+              <w:rPr>
+                <w:rFonts w:hint="eastAsia"/>
+              </w:rPr>
+            </w:pPr>
+            <w:r>
+              <w:rPr>
+                <w:rFonts w:hint="eastAsia"/>
+              </w:rPr>
+              <w:t>DOF</w:t>
+            </w:r>
+          </w:p>
+        </w:tc>
+        <w:tc>
+          <w:tcPr>
+            <w:tcW w:w="4148" w:type="dxa"/>
+          </w:tcPr>
+          <w:p>
+            <w:pPr>
+              <w:spacing w:beforeLines="50" w:before="156" w:line="300" w:lineRule="auto"/>
+              <w:rPr>
+                <w:rFonts w:hint="eastAsia"/>
+              </w:rPr>
+            </w:pPr>
+            <w:r>
+              <w:t>D</w:t>
+            </w:r>
+            <w:r>
+              <w:rPr>
+                <w:rFonts w:hint="eastAsia"/>
+              </w:rPr>
+              <w:t>eg</w:t>
+            </w:r>
+            <w:r>
+              <w:t>rees-of-freedom</w:t>
+            </w:r>
+          </w:p>
+        </w:tc>
+      </w:tr>
     </w:tbl>
     <w:p>
       <w:pPr>
@@ -1761,6 +1807,9 @@
     <w:p>
       <w:pPr>
         <w:spacing w:beforeLines="50" w:before="156" w:line="300" w:lineRule="auto"/>
+        <w:rPr>
+          <w:rFonts w:hint="eastAsia"/>
+        </w:rPr>
       </w:pPr>
       <w:r>
         <w:rPr>
@@ -2140,11 +2189,79 @@
         </w:rPr>
         <w:t>。</w:t>
       </w:r>
+      <w:r>
+        <w:rPr>
+          <w:rFonts w:hint="eastAsia"/>
+        </w:rPr>
+        <w:t>呙维</w:t>
+      </w:r>
+      <w:r>
+        <w:rPr>
+          <w:rFonts w:hint="eastAsia"/>
+        </w:rPr>
+        <w:t>等人</w:t>
+      </w:r>
+      <w:r>
+        <w:t>通过</w:t>
+      </w:r>
+      <w:r>
+        <w:rPr>
+          <w:rFonts w:hint="eastAsia"/>
+        </w:rPr>
+        <w:t>多次</w:t>
+      </w:r>
+      <w:r>
+        <w:t>进行小模型重建，并根据</w:t>
+      </w:r>
+      <w:r>
+        <w:rPr>
+          <w:rFonts w:hint="eastAsia"/>
+        </w:rPr>
+        <w:t>彩色</w:t>
+      </w:r>
+      <w:r>
+        <w:t>图像特征进行多模型拼接的方法</w:t>
+      </w:r>
+      <w:r>
+        <w:rPr>
+          <w:rFonts w:hint="eastAsia"/>
+        </w:rPr>
+        <w:t>[13]</w:t>
+      </w:r>
+      <w:r>
+        <w:t>，</w:t>
+      </w:r>
+      <w:r>
+        <w:rPr>
+          <w:rFonts w:hint="eastAsia"/>
+        </w:rPr>
+        <w:t>实现</w:t>
+      </w:r>
+      <w:r>
+        <w:t>了大型室内场景的三维重建。</w:t>
+      </w:r>
     </w:p>
     <w:p>
       <w:pPr>
         <w:spacing w:beforeLines="50" w:before="156" w:line="300" w:lineRule="auto"/>
       </w:pPr>
+    </w:p>
+    <w:p>
+      <w:pPr>
+        <w:widowControl/>
+        <w:spacing w:before="50"/>
+        <w:jc w:val="left"/>
+        <w:rPr>
+          <w:rFonts w:asciiTheme="majorHAnsi" w:eastAsiaTheme="majorEastAsia" w:hAnsiTheme="majorHAnsi" w:cstheme="majorBidi"/>
+          <w:b/>
+          <w:bCs/>
+          <w:sz w:val="32"/>
+          <w:szCs w:val="32"/>
+        </w:rPr>
+      </w:pPr>
+      <w:r>
+        <w:br w:type="page"/>
+      </w:r>
     </w:p>
     <w:p>
       <w:pPr>
@@ -2155,6 +2272,7 @@
         <w:rPr>
           <w:rFonts w:hint="eastAsia"/>
         </w:rPr>
+        <w:lastRenderedPageBreak/>
         <w:t>经典流程</w:t>
       </w:r>
       <w:r>
@@ -2175,15 +2293,1261 @@
     </w:p>
     <w:p>
       <w:pPr>
-        <w:rPr>
-          <w:rFonts w:hint="eastAsia"/>
-        </w:rPr>
-      </w:pPr>
+        <w:spacing w:before="50"/>
+      </w:pPr>
+    </w:p>
+    <w:p>
+      <w:pPr>
+        <w:spacing w:before="50"/>
+      </w:pPr>
+      <w:r>
+        <w:rPr>
+          <w:rFonts w:hint="eastAsia"/>
+        </w:rPr>
+        <w:t>以下是</w:t>
+      </w:r>
+      <w:r>
+        <w:t>算法步骤描述：</w:t>
+      </w:r>
+    </w:p>
+    <w:p>
+      <w:pPr>
+        <w:spacing w:before="50"/>
+      </w:pPr>
+      <w:r>
+        <w:rPr>
+          <w:rFonts w:hint="eastAsia"/>
+        </w:rPr>
+        <w:t xml:space="preserve">1. </w:t>
+      </w:r>
+      <w:r>
+        <w:rPr>
+          <w:rFonts w:hint="eastAsia"/>
+        </w:rPr>
+        <w:t>数据</w:t>
+      </w:r>
+      <w:r>
+        <w:t>预处理</w:t>
+      </w:r>
+    </w:p>
+    <w:p>
+      <w:pPr>
+        <w:spacing w:before="50"/>
+      </w:pPr>
+      <w:r>
+        <w:t>Kinect</w:t>
+      </w:r>
+      <w:r>
+        <w:rPr>
+          <w:rFonts w:hint="eastAsia"/>
+        </w:rPr>
+        <w:t>设备</w:t>
+      </w:r>
+      <w:r>
+        <w:t>输出的</w:t>
+      </w:r>
+      <w:r>
+        <w:rPr>
+          <w:rFonts w:hint="eastAsia"/>
+        </w:rPr>
+        <w:t>RGB</w:t>
+      </w:r>
+      <w:r>
+        <w:rPr>
+          <w:rFonts w:hint="eastAsia"/>
+        </w:rPr>
+        <w:t>以及深度数据分别</w:t>
+      </w:r>
+      <w:r>
+        <w:t>由</w:t>
+      </w:r>
+      <w:r>
+        <w:rPr>
+          <w:rFonts w:hint="eastAsia"/>
+        </w:rPr>
+        <w:t>两组位置</w:t>
+      </w:r>
+      <w:r>
+        <w:t>不同的传感器得到</w:t>
+      </w:r>
+      <w:r>
+        <w:rPr>
+          <w:rFonts w:hint="eastAsia"/>
+        </w:rPr>
+        <w:t>，</w:t>
+      </w:r>
+      <w:r>
+        <w:t>一个是普通的</w:t>
+      </w:r>
+      <w:r>
+        <w:t>RGB</w:t>
+      </w:r>
+      <w:r>
+        <w:t>相机，另一个是</w:t>
+      </w:r>
+      <w:r>
+        <w:rPr>
+          <w:rFonts w:hint="eastAsia"/>
+        </w:rPr>
+        <w:t>一对</w:t>
+      </w:r>
+      <w:r>
+        <w:t>红外线发射</w:t>
+      </w:r>
+      <w:r>
+        <w:rPr>
+          <w:rFonts w:hint="eastAsia"/>
+        </w:rPr>
+        <w:t>/</w:t>
+      </w:r>
+      <w:r>
+        <w:rPr>
+          <w:rFonts w:hint="eastAsia"/>
+        </w:rPr>
+        <w:t>接收感应器</w:t>
+      </w:r>
+      <w:r>
+        <w:t>。由于</w:t>
+      </w:r>
+      <w:r>
+        <w:rPr>
+          <w:rFonts w:hint="eastAsia"/>
+        </w:rPr>
+        <w:t>RGB</w:t>
+      </w:r>
+      <w:r>
+        <w:t>相机与红外线接收器位置不完全重合，因此得到的</w:t>
+      </w:r>
+      <w:r>
+        <w:rPr>
+          <w:rFonts w:hint="eastAsia"/>
+        </w:rPr>
+        <w:t>彩色图</w:t>
+      </w:r>
+      <w:r>
+        <w:t>与深度图存在一定的视差，需要预先</w:t>
+      </w:r>
+      <w:r>
+        <w:rPr>
+          <w:rFonts w:hint="eastAsia"/>
+        </w:rPr>
+        <w:t>对</w:t>
+      </w:r>
+      <w:r>
+        <w:t>两个摄像头进行外定标，获取二者之间的相对坐标</w:t>
+      </w:r>
+      <w:r>
+        <w:rPr>
+          <w:rFonts w:hint="eastAsia"/>
+        </w:rPr>
+        <w:t>转换关系</w:t>
+      </w:r>
+      <w:r>
+        <w:t>关系</w:t>
+      </w:r>
+      <w:r>
+        <w:rPr>
+          <w:rFonts w:hint="eastAsia"/>
+        </w:rPr>
+        <w:t>，</w:t>
+      </w:r>
+      <w:r>
+        <w:t>并将深度图转换到</w:t>
+      </w:r>
+      <w:r>
+        <w:rPr>
+          <w:rFonts w:hint="eastAsia"/>
+        </w:rPr>
+        <w:t>彩色图</w:t>
+      </w:r>
+      <w:r>
+        <w:t>的视角下</w:t>
+      </w:r>
+      <w:r>
+        <w:rPr>
+          <w:rFonts w:hint="eastAsia"/>
+        </w:rPr>
+        <w:t>，</w:t>
+      </w:r>
+      <w:r>
+        <w:t>进行对齐。</w:t>
+      </w:r>
+    </w:p>
+    <w:p>
+      <w:pPr>
+        <w:spacing w:before="50"/>
+        <w:rPr>
+          <w:rFonts w:hint="eastAsia"/>
+        </w:rPr>
+      </w:pPr>
+      <w:r>
+        <w:rPr>
+          <w:rFonts w:hint="eastAsia"/>
+        </w:rPr>
+        <w:t>为了</w:t>
+      </w:r>
+      <w:r>
+        <w:t>提高</w:t>
+      </w:r>
+      <w:r>
+        <w:rPr>
+          <w:rFonts w:hint="eastAsia"/>
+        </w:rPr>
+        <w:t>建模</w:t>
+      </w:r>
+      <w:r>
+        <w:t>精度，拟采用</w:t>
+      </w:r>
+      <w:r>
+        <w:rPr>
+          <w:rFonts w:hint="eastAsia"/>
+        </w:rPr>
+        <w:t>结合彩色图像的边缘信息进行图像分割的技术</w:t>
+      </w:r>
+      <w:r>
+        <w:rPr>
+          <w:rFonts w:hint="eastAsia"/>
+        </w:rPr>
+        <w:t>[11]</w:t>
+      </w:r>
+      <w:r>
+        <w:rPr>
+          <w:rFonts w:hint="eastAsia"/>
+        </w:rPr>
+        <w:t>，以及使用多台</w:t>
+      </w:r>
+      <w:r>
+        <w:rPr>
+          <w:rFonts w:hint="eastAsia"/>
+        </w:rPr>
+        <w:t>Kinect</w:t>
+      </w:r>
+      <w:r>
+        <w:rPr>
+          <w:rFonts w:hint="eastAsia"/>
+        </w:rPr>
+        <w:t>设备</w:t>
+      </w:r>
+      <w:r>
+        <w:rPr>
+          <w:rFonts w:hint="eastAsia"/>
+        </w:rPr>
+        <w:t>[12]</w:t>
+      </w:r>
+      <w:r>
+        <w:rPr>
+          <w:rFonts w:hint="eastAsia"/>
+        </w:rPr>
+        <w:t>进行深度图融合预处理，对原始深度图数据进行边缘修复以及孔洞填充，产生高质量的</w:t>
+      </w:r>
+      <w:r>
+        <w:rPr>
+          <w:rFonts w:hint="eastAsia"/>
+        </w:rPr>
+        <w:t>实时</w:t>
+      </w:r>
+      <w:r>
+        <w:rPr>
+          <w:rFonts w:hint="eastAsia"/>
+        </w:rPr>
+        <w:t>深度数据</w:t>
+      </w:r>
+      <w:r>
+        <w:rPr>
+          <w:rFonts w:hint="eastAsia"/>
+        </w:rPr>
+        <w:t>.</w:t>
+      </w:r>
+    </w:p>
+    <w:p>
+      <w:pPr>
+        <w:spacing w:before="50"/>
+      </w:pPr>
+      <w:r>
+        <w:t>关键帧的</w:t>
+      </w:r>
+      <w:r>
+        <w:rPr>
+          <w:rFonts w:hint="eastAsia"/>
+        </w:rPr>
+        <w:t>6</w:t>
+      </w:r>
+      <w:r>
+        <w:t>DOF</w:t>
+      </w:r>
+      <w:r>
+        <w:rPr>
+          <w:rFonts w:hint="eastAsia"/>
+        </w:rPr>
+        <w:t>计算</w:t>
+      </w:r>
+      <w:r>
+        <w:t>，</w:t>
+      </w:r>
+      <w:r>
+        <w:rPr>
+          <w:rFonts w:hint="eastAsia"/>
+        </w:rPr>
+        <w:t>我们</w:t>
+      </w:r>
+      <w:r>
+        <w:t>采用</w:t>
+      </w:r>
+      <w:r>
+        <w:rPr>
+          <w:rFonts w:hint="eastAsia"/>
+        </w:rPr>
+        <w:t>点到面</w:t>
+      </w:r>
+      <w:r>
+        <w:t>ICP</w:t>
+      </w:r>
+      <w:r>
+        <w:t>（</w:t>
+      </w:r>
+      <w:r>
+        <w:t>Point-to-plane ICP</w:t>
+      </w:r>
+      <w:r>
+        <w:rPr>
+          <w:rFonts w:hint="eastAsia"/>
+        </w:rPr>
+        <w:t>）算法</w:t>
+      </w:r>
+      <w:r>
+        <w:t>，</w:t>
+      </w:r>
+      <w:r>
+        <w:rPr>
+          <w:rFonts w:hint="eastAsia"/>
+        </w:rPr>
+        <w:t>进行</w:t>
+      </w:r>
+      <w:r>
+        <w:t>迭代求解</w:t>
+      </w:r>
+      <w:r>
+        <w:rPr>
+          <w:rFonts w:hint="eastAsia"/>
+        </w:rPr>
+        <w:t>，</w:t>
+      </w:r>
+      <w:r>
+        <w:t>需要用到第</w:t>
+      </w:r>
+      <w:r>
+        <w:t>k</w:t>
+      </w:r>
+      <w:r>
+        <w:t>帧的表面顶点图</w:t>
+      </w:r>
+      <m:oMath>
+        <m:sSub>
+          <m:sSubPr>
+            <m:ctrlPr>
+              <w:rPr>
+                <w:rFonts w:ascii="Cambria Math" w:hAnsi="Cambria Math"/>
+              </w:rPr>
+            </m:ctrlPr>
+          </m:sSubPr>
+          <m:e>
+            <m:r>
+              <m:rPr>
+                <m:sty m:val="p"/>
+              </m:rPr>
+              <w:rPr>
+                <w:rFonts w:ascii="Cambria Math" w:hAnsi="Cambria Math"/>
+              </w:rPr>
+              <m:t>V</m:t>
+            </m:r>
+          </m:e>
+          <m:sub>
+            <m:r>
+              <m:rPr>
+                <m:sty m:val="p"/>
+              </m:rPr>
+              <w:rPr>
+                <w:rFonts w:ascii="Cambria Math" w:hAnsi="Cambria Math"/>
+              </w:rPr>
+              <m:t>k</m:t>
+            </m:r>
+          </m:sub>
+        </m:sSub>
+      </m:oMath>
+      <w:r>
+        <w:rPr>
+          <w:rFonts w:hint="eastAsia"/>
+        </w:rPr>
+        <w:t>，</w:t>
+      </w:r>
+      <w:r>
+        <w:t>以及法向图</w:t>
+      </w:r>
+      <m:oMath>
+        <m:sSub>
+          <m:sSubPr>
+            <m:ctrlPr>
+              <w:rPr>
+                <w:rFonts w:ascii="Cambria Math" w:hAnsi="Cambria Math"/>
+              </w:rPr>
+            </m:ctrlPr>
+          </m:sSubPr>
+          <m:e>
+            <m:r>
+              <m:rPr>
+                <m:sty m:val="p"/>
+              </m:rPr>
+              <w:rPr>
+                <w:rFonts w:ascii="Cambria Math" w:hAnsi="Cambria Math"/>
+              </w:rPr>
+              <m:t>N</m:t>
+            </m:r>
+          </m:e>
+          <m:sub>
+            <m:r>
+              <m:rPr>
+                <m:sty m:val="p"/>
+              </m:rPr>
+              <w:rPr>
+                <w:rFonts w:ascii="Cambria Math" w:hAnsi="Cambria Math"/>
+              </w:rPr>
+              <m:t>k</m:t>
+            </m:r>
+          </m:sub>
+        </m:sSub>
+      </m:oMath>
+      <w:r>
+        <w:rPr>
+          <w:rFonts w:hint="eastAsia"/>
+        </w:rPr>
+        <w:t>。同时</w:t>
+      </w:r>
+      <w:r>
+        <w:t>，</w:t>
+      </w:r>
+      <w:r>
+        <w:rPr>
+          <w:rFonts w:hint="eastAsia"/>
+        </w:rPr>
+        <w:t>为节约</w:t>
+      </w:r>
+      <w:r>
+        <w:t>计算资源，</w:t>
+      </w:r>
+      <w:r>
+        <w:rPr>
+          <w:rFonts w:hint="eastAsia"/>
+        </w:rPr>
+        <w:t>采用三层</w:t>
+      </w:r>
+      <w:r>
+        <w:t>图像金字塔方法，</w:t>
+      </w:r>
+      <w:r>
+        <w:rPr>
+          <w:rFonts w:hint="eastAsia"/>
+        </w:rPr>
+        <w:t>需要对每一帧</w:t>
+      </w:r>
+      <w:r>
+        <w:t>预先求</w:t>
+      </w:r>
+      <w:r>
+        <w:rPr>
+          <w:rFonts w:hint="eastAsia"/>
+        </w:rPr>
+        <w:t>出</w:t>
+      </w:r>
+      <m:oMath>
+        <m:d>
+          <m:dPr>
+            <m:begChr m:val="{"/>
+            <m:endChr m:val="|"/>
+            <m:ctrlPr>
+              <w:rPr>
+                <w:rFonts w:ascii="Cambria Math" w:hAnsi="Cambria Math"/>
+              </w:rPr>
+            </m:ctrlPr>
+          </m:dPr>
+          <m:e>
+            <m:sSubSup>
+              <m:sSubSupPr>
+                <m:ctrlPr>
+                  <w:rPr>
+                    <w:rFonts w:ascii="Cambria Math" w:hAnsi="Cambria Math"/>
+                    <w:i/>
+                  </w:rPr>
+                </m:ctrlPr>
+              </m:sSubSupPr>
+              <m:e>
+                <m:r>
+                  <m:rPr>
+                    <m:sty m:val="p"/>
+                  </m:rPr>
+                  <w:rPr>
+                    <w:rFonts w:ascii="Cambria Math" w:hAnsi="Cambria Math"/>
+                  </w:rPr>
+                  <m:t>V</m:t>
+                </m:r>
+                <m:ctrlPr>
+                  <w:rPr>
+                    <w:rFonts w:ascii="Cambria Math" w:hAnsi="Cambria Math"/>
+                  </w:rPr>
+                </m:ctrlPr>
+              </m:e>
+              <m:sub>
+                <m:r>
+                  <m:rPr>
+                    <m:sty m:val="p"/>
+                  </m:rPr>
+                  <w:rPr>
+                    <w:rFonts w:ascii="Cambria Math" w:hAnsi="Cambria Math"/>
+                  </w:rPr>
+                  <m:t>k</m:t>
+                </m:r>
+                <m:ctrlPr>
+                  <w:rPr>
+                    <w:rFonts w:ascii="Cambria Math" w:hAnsi="Cambria Math"/>
+                  </w:rPr>
+                </m:ctrlPr>
+              </m:sub>
+              <m:sup>
+                <m:r>
+                  <w:rPr>
+                    <w:rFonts w:ascii="Cambria Math" w:hAnsi="Cambria Math"/>
+                  </w:rPr>
+                  <m:t>i</m:t>
+                </m:r>
+              </m:sup>
+            </m:sSubSup>
+            <m:r>
+              <m:rPr>
+                <m:sty m:val="p"/>
+              </m:rPr>
+              <w:rPr>
+                <w:rFonts w:ascii="Cambria Math" w:hAnsi="Cambria Math"/>
+              </w:rPr>
+              <m:t xml:space="preserve">, </m:t>
+            </m:r>
+            <m:sSubSup>
+              <m:sSubSupPr>
+                <m:ctrlPr>
+                  <w:rPr>
+                    <w:rFonts w:ascii="Cambria Math" w:hAnsi="Cambria Math"/>
+                    <w:i/>
+                  </w:rPr>
+                </m:ctrlPr>
+              </m:sSubSupPr>
+              <m:e>
+                <m:r>
+                  <m:rPr>
+                    <m:sty m:val="p"/>
+                  </m:rPr>
+                  <w:rPr>
+                    <w:rFonts w:ascii="Cambria Math" w:hAnsi="Cambria Math"/>
+                  </w:rPr>
+                  <m:t>N</m:t>
+                </m:r>
+                <m:ctrlPr>
+                  <w:rPr>
+                    <w:rFonts w:ascii="Cambria Math" w:hAnsi="Cambria Math"/>
+                  </w:rPr>
+                </m:ctrlPr>
+              </m:e>
+              <m:sub>
+                <m:r>
+                  <m:rPr>
+                    <m:sty m:val="p"/>
+                  </m:rPr>
+                  <w:rPr>
+                    <w:rFonts w:ascii="Cambria Math" w:hAnsi="Cambria Math"/>
+                  </w:rPr>
+                  <m:t>k</m:t>
+                </m:r>
+                <m:ctrlPr>
+                  <w:rPr>
+                    <w:rFonts w:ascii="Cambria Math" w:hAnsi="Cambria Math"/>
+                  </w:rPr>
+                </m:ctrlPr>
+              </m:sub>
+              <m:sup>
+                <m:r>
+                  <w:rPr>
+                    <w:rFonts w:ascii="Cambria Math" w:hAnsi="Cambria Math"/>
+                  </w:rPr>
+                  <m:t>i</m:t>
+                </m:r>
+              </m:sup>
+            </m:sSubSup>
+            <m:r>
+              <m:rPr>
+                <m:sty m:val="p"/>
+              </m:rPr>
+              <w:rPr>
+                <w:rFonts w:ascii="Cambria Math" w:hAnsi="Cambria Math"/>
+              </w:rPr>
+              <m:t xml:space="preserve"> </m:t>
+            </m:r>
+          </m:e>
+        </m:d>
+        <m:r>
+          <w:rPr>
+            <w:rFonts w:ascii="Cambria Math" w:hAnsi="Cambria Math"/>
+          </w:rPr>
+          <m:t xml:space="preserve"> i=1,2,3}</m:t>
+        </m:r>
+      </m:oMath>
+      <w:r>
+        <w:rPr>
+          <w:rFonts w:hint="eastAsia"/>
+        </w:rPr>
+        <w:t>。</w:t>
+      </w:r>
+    </w:p>
+    <w:p>
+      <w:pPr>
+        <w:spacing w:before="50"/>
+      </w:pPr>
+    </w:p>
+    <w:p>
+      <w:pPr>
+        <w:spacing w:before="50"/>
+      </w:pPr>
+      <w:r>
+        <w:t xml:space="preserve">2. </w:t>
+      </w:r>
+      <w:r>
+        <w:rPr>
+          <w:rFonts w:hint="eastAsia"/>
+        </w:rPr>
+        <w:t>相机</w:t>
+      </w:r>
+      <w:r>
+        <w:rPr>
+          <w:rFonts w:hint="eastAsia"/>
+        </w:rPr>
+        <w:t>6</w:t>
+      </w:r>
+      <w:r>
+        <w:t>DOF</w:t>
+      </w:r>
+      <w:r>
+        <w:t>姿态</w:t>
+      </w:r>
+      <w:r>
+        <w:rPr>
+          <w:rFonts w:hint="eastAsia"/>
+        </w:rPr>
+        <w:t>估计</w:t>
+      </w:r>
+    </w:p>
+    <w:p>
+      <w:pPr>
+        <w:spacing w:before="50"/>
+      </w:pPr>
+      <w:r>
+        <w:rPr>
+          <w:rFonts w:hint="eastAsia"/>
+        </w:rPr>
+        <w:t>我们所</w:t>
+      </w:r>
+      <w:r>
+        <w:t>创建的三维模型，</w:t>
+      </w:r>
+      <w:r>
+        <w:rPr>
+          <w:rFonts w:hint="eastAsia"/>
+        </w:rPr>
+        <w:t>是以系统</w:t>
+      </w:r>
+      <w:r>
+        <w:t>启动时</w:t>
+      </w:r>
+      <w:r>
+        <w:rPr>
+          <w:rFonts w:hint="eastAsia"/>
+        </w:rPr>
+        <w:t>的初始相机坐标系为</w:t>
+      </w:r>
+      <w:r>
+        <w:t>世界坐标系的</w:t>
+      </w:r>
+      <w:r>
+        <w:rPr>
+          <w:rFonts w:hint="eastAsia"/>
+        </w:rPr>
+        <w:t>。对于</w:t>
+      </w:r>
+      <w:r>
+        <w:rPr>
+          <w:rFonts w:hint="eastAsia"/>
+        </w:rPr>
+        <w:t>k</w:t>
+      </w:r>
+      <w:r>
+        <w:rPr>
+          <w:rFonts w:hint="eastAsia"/>
+        </w:rPr>
+        <w:t>时刻</w:t>
+      </w:r>
+      <w:r>
+        <w:t>，</w:t>
+      </w:r>
+      <w:r>
+        <w:rPr>
+          <w:rFonts w:hint="eastAsia"/>
+        </w:rPr>
+        <w:t>需要</w:t>
+      </w:r>
+      <w:r>
+        <w:t>计算</w:t>
+      </w:r>
+      <w:r>
+        <w:rPr>
+          <w:rFonts w:hint="eastAsia"/>
+        </w:rPr>
+        <w:t>相机</w:t>
+      </w:r>
+      <w:r>
+        <w:t>在世界坐标系下的</w:t>
+      </w:r>
+      <w:r>
+        <w:rPr>
+          <w:rFonts w:hint="eastAsia"/>
+        </w:rPr>
+        <w:t>6</w:t>
+      </w:r>
+      <w:r>
+        <w:t>DOF</w:t>
+      </w:r>
+      <w:r>
+        <w:t>姿态</w:t>
+      </w:r>
+      <w:r>
+        <w:rPr>
+          <w:rFonts w:hint="eastAsia"/>
+        </w:rPr>
+        <w:t xml:space="preserve"> </w:t>
+      </w:r>
+      <m:oMath>
+        <m:r>
+          <m:rPr>
+            <m:sty m:val="p"/>
+          </m:rPr>
+          <w:rPr>
+            <w:rFonts w:ascii="Cambria Math" w:hAnsi="Cambria Math"/>
+          </w:rPr>
+          <m:t>(</m:t>
+        </m:r>
+        <m:sSub>
+          <m:sSubPr>
+            <m:ctrlPr>
+              <w:rPr>
+                <w:rFonts w:ascii="Cambria Math" w:hAnsi="Cambria Math"/>
+              </w:rPr>
+            </m:ctrlPr>
+          </m:sSubPr>
+          <m:e>
+            <m:r>
+              <m:rPr>
+                <m:sty m:val="p"/>
+              </m:rPr>
+              <w:rPr>
+                <w:rFonts w:ascii="Cambria Math" w:hAnsi="Cambria Math"/>
+              </w:rPr>
+              <m:t>R</m:t>
+            </m:r>
+          </m:e>
+          <m:sub>
+            <m:r>
+              <m:rPr>
+                <m:sty m:val="p"/>
+              </m:rPr>
+              <w:rPr>
+                <w:rFonts w:ascii="Cambria Math" w:hAnsi="Cambria Math"/>
+              </w:rPr>
+              <m:t>k</m:t>
+            </m:r>
+          </m:sub>
+        </m:sSub>
+        <m:r>
+          <m:rPr>
+            <m:sty m:val="p"/>
+          </m:rPr>
+          <w:rPr>
+            <w:rFonts w:ascii="Cambria Math" w:hAnsi="Cambria Math"/>
+          </w:rPr>
+          <m:t xml:space="preserve">, </m:t>
+        </m:r>
+        <m:sSub>
+          <m:sSubPr>
+            <m:ctrlPr>
+              <w:rPr>
+                <w:rFonts w:ascii="Cambria Math" w:hAnsi="Cambria Math"/>
+              </w:rPr>
+            </m:ctrlPr>
+          </m:sSubPr>
+          <m:e>
+            <m:r>
+              <m:rPr>
+                <m:sty m:val="p"/>
+              </m:rPr>
+              <w:rPr>
+                <w:rFonts w:ascii="Cambria Math" w:hAnsi="Cambria Math"/>
+              </w:rPr>
+              <m:t>t</m:t>
+            </m:r>
+          </m:e>
+          <m:sub>
+            <m:r>
+              <m:rPr>
+                <m:sty m:val="p"/>
+              </m:rPr>
+              <w:rPr>
+                <w:rFonts w:ascii="Cambria Math" w:hAnsi="Cambria Math"/>
+              </w:rPr>
+              <m:t>k</m:t>
+            </m:r>
+          </m:sub>
+        </m:sSub>
+        <m:r>
+          <m:rPr>
+            <m:sty m:val="p"/>
+          </m:rPr>
+          <w:rPr>
+            <w:rFonts w:ascii="Cambria Math" w:hAnsi="Cambria Math"/>
+          </w:rPr>
+          <m:t>)</m:t>
+        </m:r>
+      </m:oMath>
+      <w:r>
+        <w:rPr>
+          <w:rFonts w:hint="eastAsia"/>
+        </w:rPr>
+        <w:t>。</w:t>
+      </w:r>
+      <w:r>
+        <w:t>我们</w:t>
+      </w:r>
+      <w:r>
+        <w:rPr>
+          <w:rFonts w:hint="eastAsia"/>
+        </w:rPr>
+        <w:t>使用</w:t>
+      </w:r>
+      <w:r>
+        <w:t>ICP</w:t>
+      </w:r>
+      <w:r>
+        <w:t>算法，利用</w:t>
+      </w:r>
+      <w:r>
+        <w:rPr>
+          <w:rFonts w:hint="eastAsia"/>
+        </w:rPr>
+        <w:t>相邻两关键帧</w:t>
+      </w:r>
+      <w:r>
+        <w:rPr>
+          <w:rFonts w:hint="eastAsia"/>
+        </w:rPr>
+        <w:t>k, k-1</w:t>
+      </w:r>
+      <w:r>
+        <w:rPr>
+          <w:rFonts w:hint="eastAsia"/>
+        </w:rPr>
+        <w:t>帧</w:t>
+      </w:r>
+      <w:r>
+        <w:t>中的</w:t>
+      </w:r>
+      <w:r>
+        <w:rPr>
+          <w:rFonts w:hint="eastAsia"/>
+        </w:rPr>
+        <w:t>所有</w:t>
+      </w:r>
+      <w:r>
+        <w:t>三维点信息，</w:t>
+      </w:r>
+      <w:r>
+        <w:rPr>
+          <w:rFonts w:hint="eastAsia"/>
+        </w:rPr>
+        <w:t>求解</w:t>
+      </w:r>
+      <w:r>
+        <w:t>二者之间的相对</w:t>
+      </w:r>
+      <w:r>
+        <w:rPr>
+          <w:rFonts w:hint="eastAsia"/>
+        </w:rPr>
+        <w:t>变换关系</w:t>
+      </w:r>
+      <w:r>
+        <w:rPr>
+          <w:rFonts w:hint="eastAsia"/>
+        </w:rPr>
+        <w:t xml:space="preserve"> </w:t>
+      </w:r>
+      <m:oMath>
+        <m:r>
+          <m:rPr>
+            <m:sty m:val="p"/>
+          </m:rPr>
+          <w:rPr>
+            <w:rFonts w:ascii="Cambria Math" w:hAnsi="Cambria Math"/>
+          </w:rPr>
+          <m:t>(ΔR, Δt)</m:t>
+        </m:r>
+      </m:oMath>
+      <w:r>
+        <w:rPr>
+          <w:rFonts w:hint="eastAsia"/>
+        </w:rPr>
+        <w:t>，</w:t>
+      </w:r>
+      <w:r>
+        <w:t>于是</w:t>
+      </w:r>
+      <w:r>
+        <w:rPr>
+          <w:rFonts w:hint="eastAsia"/>
+        </w:rPr>
+        <w:t>得到</w:t>
+      </w:r>
+      <w:r>
+        <w:t>第</w:t>
+      </w:r>
+      <w:r>
+        <w:t>k</w:t>
+      </w:r>
+      <w:r>
+        <w:t>帧相机的姿态：</w:t>
+      </w:r>
+    </w:p>
+    <w:p>
+      <w:pPr>
+        <w:spacing w:before="50"/>
+        <w:jc w:val="right"/>
+        <w:rPr>
+          <w:rFonts w:hint="eastAsia"/>
+        </w:rPr>
+      </w:pPr>
+      <m:oMath>
+        <m:sSub>
+          <m:sSubPr>
+            <m:ctrlPr>
+              <w:rPr>
+                <w:rFonts w:ascii="Cambria Math" w:hAnsi="Cambria Math"/>
+              </w:rPr>
+            </m:ctrlPr>
+          </m:sSubPr>
+          <m:e>
+            <m:r>
+              <m:rPr>
+                <m:sty m:val="p"/>
+              </m:rPr>
+              <w:rPr>
+                <w:rFonts w:ascii="Cambria Math" w:hAnsi="Cambria Math"/>
+              </w:rPr>
+              <m:t>R</m:t>
+            </m:r>
+          </m:e>
+          <m:sub>
+            <m:r>
+              <m:rPr>
+                <m:sty m:val="p"/>
+              </m:rPr>
+              <w:rPr>
+                <w:rFonts w:ascii="Cambria Math" w:hAnsi="Cambria Math"/>
+              </w:rPr>
+              <m:t>k</m:t>
+            </m:r>
+          </m:sub>
+        </m:sSub>
+        <m:r>
+          <w:rPr>
+            <w:rFonts w:ascii="Cambria Math" w:hAnsi="Cambria Math"/>
+          </w:rPr>
+          <m:t>=</m:t>
+        </m:r>
+        <m:r>
+          <m:rPr>
+            <m:sty m:val="p"/>
+          </m:rPr>
+          <w:rPr>
+            <w:rFonts w:ascii="Cambria Math" w:hAnsi="Cambria Math"/>
+          </w:rPr>
+          <m:t>Δ</m:t>
+        </m:r>
+        <m:r>
+          <w:rPr>
+            <w:rFonts w:ascii="Cambria Math" w:hAnsi="Cambria Math"/>
+          </w:rPr>
+          <m:t>R*</m:t>
+        </m:r>
+        <m:sSub>
+          <m:sSubPr>
+            <m:ctrlPr>
+              <w:rPr>
+                <w:rFonts w:ascii="Cambria Math" w:hAnsi="Cambria Math"/>
+                <w:i/>
+              </w:rPr>
+            </m:ctrlPr>
+          </m:sSubPr>
+          <m:e>
+            <m:r>
+              <w:rPr>
+                <w:rFonts w:ascii="Cambria Math" w:hAnsi="Cambria Math"/>
+              </w:rPr>
+              <m:t>R</m:t>
+            </m:r>
+          </m:e>
+          <m:sub>
+            <m:r>
+              <w:rPr>
+                <w:rFonts w:ascii="Cambria Math" w:hAnsi="Cambria Math"/>
+              </w:rPr>
+              <m:t>k-1</m:t>
+            </m:r>
+          </m:sub>
+        </m:sSub>
+      </m:oMath>
+      <w:r>
+        <w:tab/>
+      </w:r>
+      <w:r>
+        <w:tab/>
+      </w:r>
+      <w:r>
+        <w:tab/>
+      </w:r>
+      <w:r>
+        <w:tab/>
+      </w:r>
+      <w:r>
+        <w:tab/>
+      </w:r>
+      <w:r>
+        <w:tab/>
+      </w:r>
+      <w:r>
+        <w:tab/>
+      </w:r>
+      <w:r>
+        <w:tab/>
+      </w:r>
+      <w:r>
+        <w:tab/>
+        <w:t>(1)</w:t>
+      </w:r>
+    </w:p>
+    <w:p>
+      <w:pPr>
+        <w:spacing w:before="50"/>
+        <w:jc w:val="right"/>
+        <w:rPr>
+          <w:rFonts w:hint="eastAsia"/>
+        </w:rPr>
+      </w:pPr>
+      <m:oMath>
+        <m:sSub>
+          <m:sSubPr>
+            <m:ctrlPr>
+              <w:rPr>
+                <w:rFonts w:ascii="Cambria Math" w:hAnsi="Cambria Math"/>
+              </w:rPr>
+            </m:ctrlPr>
+          </m:sSubPr>
+          <m:e>
+            <m:r>
+              <m:rPr>
+                <m:sty m:val="p"/>
+              </m:rPr>
+              <w:rPr>
+                <w:rFonts w:ascii="Cambria Math" w:hAnsi="Cambria Math"/>
+              </w:rPr>
+              <m:t>t</m:t>
+            </m:r>
+          </m:e>
+          <m:sub>
+            <m:r>
+              <m:rPr>
+                <m:sty m:val="p"/>
+              </m:rPr>
+              <w:rPr>
+                <w:rFonts w:ascii="Cambria Math" w:hAnsi="Cambria Math"/>
+              </w:rPr>
+              <m:t>k</m:t>
+            </m:r>
+          </m:sub>
+        </m:sSub>
+        <m:r>
+          <m:rPr>
+            <m:sty m:val="p"/>
+          </m:rPr>
+          <w:rPr>
+            <w:rFonts w:ascii="Cambria Math" w:hAnsi="Cambria Math"/>
+          </w:rPr>
+          <m:t>=ΔR*</m:t>
+        </m:r>
+        <m:sSub>
+          <m:sSubPr>
+            <m:ctrlPr>
+              <w:rPr>
+                <w:rFonts w:ascii="Cambria Math" w:hAnsi="Cambria Math"/>
+              </w:rPr>
+            </m:ctrlPr>
+          </m:sSubPr>
+          <m:e>
+            <m:r>
+              <m:rPr>
+                <m:sty m:val="p"/>
+              </m:rPr>
+              <w:rPr>
+                <w:rFonts w:ascii="Cambria Math" w:hAnsi="Cambria Math"/>
+              </w:rPr>
+              <m:t>t</m:t>
+            </m:r>
+          </m:e>
+          <m:sub>
+            <m:r>
+              <m:rPr>
+                <m:sty m:val="p"/>
+              </m:rPr>
+              <w:rPr>
+                <w:rFonts w:ascii="Cambria Math" w:hAnsi="Cambria Math"/>
+              </w:rPr>
+              <m:t>k-1</m:t>
+            </m:r>
+          </m:sub>
+        </m:sSub>
+        <m:r>
+          <m:rPr>
+            <m:sty m:val="p"/>
+          </m:rPr>
+          <w:rPr>
+            <w:rFonts w:ascii="Cambria Math" w:hAnsi="Cambria Math"/>
+          </w:rPr>
+          <m:t>+Δt</m:t>
+        </m:r>
+      </m:oMath>
+      <w:r>
+        <w:tab/>
+      </w:r>
+      <w:r>
+        <w:tab/>
+      </w:r>
+      <w:r>
+        <w:tab/>
+      </w:r>
+      <w:r>
+        <w:tab/>
+      </w:r>
+      <w:r>
+        <w:tab/>
+      </w:r>
+      <w:r>
+        <w:tab/>
+      </w:r>
+      <w:r>
+        <w:tab/>
+      </w:r>
+      <w:r>
+        <w:tab/>
+        <w:t>(2)</w:t>
+      </w:r>
+    </w:p>
+    <w:p>
+      <w:pPr>
+        <w:spacing w:before="50"/>
+      </w:pPr>
+      <w:r>
+        <w:rPr>
+          <w:rFonts w:hint="eastAsia"/>
+        </w:rPr>
+        <w:t>这使不同</w:t>
+      </w:r>
+      <w:r>
+        <w:t>视点获取的</w:t>
+      </w:r>
+      <w:r>
+        <w:rPr>
+          <w:rFonts w:hint="eastAsia"/>
+        </w:rPr>
+        <w:t>RGB-D</w:t>
+      </w:r>
+      <w:r>
+        <w:rPr>
+          <w:rFonts w:hint="eastAsia"/>
+        </w:rPr>
+        <w:t>图像</w:t>
+      </w:r>
+      <w:r>
+        <w:t>位于同一坐标系下，</w:t>
+      </w:r>
+      <w:r>
+        <w:rPr>
+          <w:rFonts w:hint="eastAsia"/>
+        </w:rPr>
+        <w:t>为</w:t>
+      </w:r>
+      <w:r>
+        <w:t>下一步</w:t>
+      </w:r>
+      <w:r>
+        <w:rPr>
+          <w:rFonts w:hint="eastAsia"/>
+        </w:rPr>
+        <w:t>数据</w:t>
+      </w:r>
+      <w:r>
+        <w:t>融合</w:t>
+      </w:r>
+      <w:r>
+        <w:rPr>
+          <w:rFonts w:hint="eastAsia"/>
+        </w:rPr>
+        <w:t>做</w:t>
+      </w:r>
+      <w:r>
+        <w:t>准备。</w:t>
+      </w:r>
+    </w:p>
+    <w:p>
+      <w:pPr>
+        <w:spacing w:before="50"/>
+      </w:pPr>
+    </w:p>
+    <w:p>
+      <w:pPr>
+        <w:spacing w:before="50"/>
+        <w:rPr>
+          <w:rFonts w:hint="eastAsia"/>
+        </w:rPr>
+      </w:pPr>
+      <w:r>
+        <w:rPr>
+          <w:rFonts w:hint="eastAsia"/>
+        </w:rPr>
+        <w:t xml:space="preserve">3. </w:t>
+      </w:r>
       <w:bookmarkStart w:id="0" w:name="_GoBack"/>
       <w:bookmarkEnd w:id="0"/>
     </w:p>
     <w:p>
       <w:pPr>
+        <w:spacing w:before="50"/>
+        <w:rPr>
+          <w:rFonts w:hint="eastAsia"/>
+        </w:rPr>
+      </w:pPr>
+    </w:p>
+    <w:p>
+      <w:pPr>
         <w:pStyle w:val="2"/>
         <w:spacing w:beforeLines="50" w:before="156" w:line="300" w:lineRule="auto"/>
       </w:pPr>
@@ -2191,17 +3555,316 @@
         <w:rPr>
           <w:rFonts w:hint="eastAsia"/>
         </w:rPr>
+        <w:t>关键</w:t>
+      </w:r>
+      <w:r>
+        <w:rPr>
+          <w:rFonts w:hint="eastAsia"/>
+        </w:rPr>
+        <w:t>点、</w:t>
+      </w:r>
+      <w:r>
+        <w:t>难点分析</w:t>
+      </w:r>
+    </w:p>
+    <w:p>
+      <w:pPr>
+        <w:spacing w:beforeLines="50" w:before="156" w:line="300" w:lineRule="auto"/>
+      </w:pPr>
+      <w:r>
+        <w:rPr>
+          <w:rFonts w:hint="eastAsia"/>
+        </w:rPr>
+        <w:t>鲁棒性</w:t>
+      </w:r>
+    </w:p>
+    <w:p>
+      <w:pPr>
+        <w:spacing w:beforeLines="50" w:before="156" w:line="300" w:lineRule="auto"/>
+      </w:pPr>
+      <w:r>
+        <w:tab/>
+      </w:r>
+      <w:r>
+        <w:rPr>
+          <w:rFonts w:hint="eastAsia"/>
+        </w:rPr>
+        <w:t>3</w:t>
+      </w:r>
+      <w:r>
+        <w:t>D</w:t>
+      </w:r>
+      <w:r>
+        <w:rPr>
+          <w:rFonts w:hint="eastAsia"/>
+        </w:rPr>
+        <w:t>几何结构</w:t>
+      </w:r>
+      <w:r>
+        <w:t>不明显的场景中易</w:t>
+      </w:r>
+      <w:r>
+        <w:rPr>
+          <w:rFonts w:hint="eastAsia"/>
+        </w:rPr>
+        <w:t>重建失败</w:t>
+      </w:r>
+    </w:p>
+    <w:p>
+      <w:pPr>
+        <w:spacing w:beforeLines="50" w:before="156" w:line="300" w:lineRule="auto"/>
+        <w:rPr>
+          <w:rFonts w:hint="eastAsia"/>
+        </w:rPr>
+      </w:pPr>
+      <w:r>
+        <w:tab/>
+      </w:r>
+      <w:r>
+        <w:rPr>
+          <w:rFonts w:hint="eastAsia"/>
+        </w:rPr>
+        <w:t>相机移动速度</w:t>
+      </w:r>
+      <w:r>
+        <w:t>导致</w:t>
+      </w:r>
+      <w:r>
+        <w:t>ICP</w:t>
+      </w:r>
+      <w:r>
+        <w:t>失败</w:t>
+      </w:r>
+    </w:p>
+    <w:p>
+      <w:pPr>
+        <w:spacing w:beforeLines="50" w:before="156" w:line="300" w:lineRule="auto"/>
+      </w:pPr>
+      <w:r>
+        <w:rPr>
+          <w:rFonts w:hint="eastAsia"/>
+        </w:rPr>
+        <w:t>精确性</w:t>
+      </w:r>
+    </w:p>
+    <w:p>
+      <w:pPr>
+        <w:spacing w:beforeLines="50" w:before="156" w:line="300" w:lineRule="auto"/>
+        <w:rPr>
+          <w:rFonts w:hint="eastAsia"/>
+        </w:rPr>
+      </w:pPr>
+      <w:r>
+        <w:tab/>
+      </w:r>
+      <w:r>
+        <w:rPr>
+          <w:rFonts w:hint="eastAsia"/>
+        </w:rPr>
+        <w:t>深度图</w:t>
+      </w:r>
+      <w:r>
+        <w:t>孔洞</w:t>
+      </w:r>
+    </w:p>
+    <w:p>
+      <w:pPr>
+        <w:spacing w:beforeLines="50" w:before="156" w:line="300" w:lineRule="auto"/>
+      </w:pPr>
+      <w:r>
+        <w:tab/>
+      </w:r>
+      <w:r>
+        <w:rPr>
+          <w:rFonts w:hint="eastAsia"/>
+        </w:rPr>
+        <w:t>累计漂移误差</w:t>
+      </w:r>
+    </w:p>
+    <w:p>
+      <w:pPr>
+        <w:spacing w:beforeLines="50" w:before="156" w:line="300" w:lineRule="auto"/>
+        <w:rPr>
+          <w:rFonts w:hint="eastAsia"/>
+        </w:rPr>
+      </w:pPr>
+    </w:p>
+    <w:p>
+      <w:pPr>
+        <w:pStyle w:val="2"/>
+        <w:spacing w:beforeLines="50" w:before="156" w:line="300" w:lineRule="auto"/>
+      </w:pPr>
+      <w:r>
+        <w:rPr>
+          <w:rFonts w:hint="eastAsia"/>
+        </w:rPr>
+        <w:t>难点</w:t>
+      </w:r>
+      <w:r>
+        <w:t>解决</w:t>
+      </w:r>
+    </w:p>
+    <w:p>
+      <w:pPr>
+        <w:spacing w:beforeLines="50" w:before="156" w:line="300" w:lineRule="auto"/>
+        <w:rPr>
+          <w:rFonts w:hint="eastAsia"/>
+        </w:rPr>
+      </w:pPr>
+    </w:p>
+    <w:p>
+      <w:pPr>
+        <w:pStyle w:val="2"/>
+        <w:spacing w:beforeLines="50" w:before="156" w:line="300" w:lineRule="auto"/>
+      </w:pPr>
+      <w:r>
+        <w:rPr>
+          <w:rFonts w:hint="eastAsia"/>
+        </w:rPr>
+        <w:t>参考文献</w:t>
+      </w:r>
+    </w:p>
+    <w:p>
+      <w:pPr>
+        <w:spacing w:beforeLines="50" w:before="156" w:line="300" w:lineRule="auto"/>
+      </w:pPr>
+      <w:r>
+        <w:rPr>
+          <w:rFonts w:hint="eastAsia"/>
+        </w:rPr>
+        <w:t xml:space="preserve">[1] </w:t>
+      </w:r>
+      <w:r>
+        <w:t>Pollefeys M, Van Gool L, Vergauwen M, et al. Visual modeling with a hand-held camera[J]. International Journal of Computer Vision, 2004, 59(3): 207-232.</w:t>
+      </w:r>
+    </w:p>
+    <w:p>
+      <w:pPr>
+        <w:spacing w:beforeLines="50" w:before="156" w:line="300" w:lineRule="auto"/>
+      </w:pPr>
+      <w:r>
+        <w:t xml:space="preserve">[2] </w:t>
+      </w:r>
+      <w:r>
+        <w:t>Newcombe R A, Davison A J. Live dense reconstruction with a single moving camera[C]//Computer Vision and Pattern Recognition (CVPR), 2010 IEEE Conference on. IEEE, 2010: 1498-1505.</w:t>
+      </w:r>
+    </w:p>
+    <w:p>
+      <w:pPr>
+        <w:spacing w:beforeLines="50" w:before="156" w:line="300" w:lineRule="auto"/>
+      </w:pPr>
+      <w:r>
+        <w:t xml:space="preserve">[3] </w:t>
+      </w:r>
+      <w:r>
+        <w:t>http://www.microsoft.com/en-us/kinectforwindows/</w:t>
+      </w:r>
+    </w:p>
+    <w:p>
+      <w:pPr>
+        <w:spacing w:beforeLines="50" w:before="156" w:line="300" w:lineRule="auto"/>
+      </w:pPr>
+      <w:r>
+        <w:rPr>
+          <w:rFonts w:hint="eastAsia"/>
+        </w:rPr>
+        <w:t>[</w:t>
+      </w:r>
+      <w:r>
+        <w:t>4</w:t>
+      </w:r>
+      <w:r>
+        <w:t xml:space="preserve">] </w:t>
+      </w:r>
+      <w:r>
+        <w:t>Weise T, Wismer T, Leibe B, et al. In-hand scanning with online loop closure[C]//Computer Vision Workshops (ICCV Workshops), 2009 IEEE 12th International Conference on. IEEE, 2009: 1630-1637.</w:t>
+      </w:r>
+    </w:p>
+    <w:p>
+      <w:pPr>
+        <w:spacing w:beforeLines="50" w:before="156" w:line="300" w:lineRule="auto"/>
+      </w:pPr>
+      <w:r>
+        <w:t>[5</w:t>
+      </w:r>
+      <w:r>
+        <w:t xml:space="preserve">] </w:t>
+      </w:r>
+      <w:r>
+        <w:t>Henry P, Krainin M, Herbst E, et al. RGB-D mapping: Using Kinect-style depth cameras for dense 3D modeling of indoor environments[J]. The International Journal of Robotics Research, 2012, 31(5): 647-663.</w:t>
+      </w:r>
+    </w:p>
+    <w:p>
+      <w:pPr>
+        <w:spacing w:beforeLines="50" w:before="156" w:line="300" w:lineRule="auto"/>
+      </w:pPr>
+      <w:r>
+        <w:t>[6</w:t>
+      </w:r>
+      <w:r>
+        <w:t xml:space="preserve">] </w:t>
+      </w:r>
+      <w:r>
+        <w:t>Stuckler J, Behnke S. Integrating depth and color cues for dense multi-resolution scene mapping using rgb-d cameras[C]//Multisensor Fusion and Integration for Intelligent Systems (MFI), 2012 IEEE Conference on. IEEE, 2012: 162-167.</w:t>
+      </w:r>
+    </w:p>
+    <w:p>
+      <w:pPr>
+        <w:spacing w:beforeLines="50" w:before="156" w:line="300" w:lineRule="auto"/>
+      </w:pPr>
+      <w:r>
+        <w:rPr>
+          <w:rFonts w:hint="eastAsia"/>
+        </w:rPr>
+        <w:t xml:space="preserve">[7] </w:t>
+      </w:r>
+      <w:r>
+        <w:t>Newcombe R A, Izadi S, Hilliges O, et al. KinectFusion: Real-time dense surface mapping and tracking[C]//Mixed and augmented reality (ISMAR), 2011 10th IEEE international symposium on. IEEE, 2011: 127-136.</w:t>
+      </w:r>
+    </w:p>
+    <w:p>
+      <w:pPr>
+        <w:spacing w:beforeLines="50" w:before="156" w:line="300" w:lineRule="auto"/>
+      </w:pPr>
+      <w:r>
+        <w:t xml:space="preserve">[8] </w:t>
+      </w:r>
+      <w:r>
+        <w:t>Gallup D, Pollefeys M, Frahm J M. 3d reconstruction using an n-layer heightmap[M]//Pattern Recognition. Springer Berlin Heidelberg, 2010: 1-10.</w:t>
+      </w:r>
+    </w:p>
+    <w:p>
+      <w:pPr>
+        <w:spacing w:beforeLines="50" w:before="156" w:line="300" w:lineRule="auto"/>
+      </w:pPr>
+      <w:r>
+        <w:t xml:space="preserve">[9] </w:t>
+      </w:r>
+      <w:r>
+        <w:t>Zeng M, Zhao F, Zheng J, et al. Octree-based fusion for realtime 3D reconstruction[J]. Graphical Models, 2013, 75(3): 126-136.</w:t>
+      </w:r>
+    </w:p>
+    <w:p>
+      <w:pPr>
+        <w:spacing w:beforeLines="50" w:before="156" w:line="300" w:lineRule="auto"/>
+      </w:pPr>
+      <w:r>
+        <w:t xml:space="preserve">[10] </w:t>
+      </w:r>
+      <w:r>
+        <w:t>Whelan T, Johannsson H, Kaess M, et al. Robust real-time visual odometry for dense RGB-D mapping[C]//Robotics and Automation (ICRA), 2013 IEEE International Conference on. IEEE, 2013: 5724-5731.</w:t>
+      </w:r>
+    </w:p>
+    <w:p>
+      <w:pPr>
+        <w:spacing w:beforeLines="50" w:before="156" w:line="300" w:lineRule="auto"/>
+      </w:pPr>
+      <w:r>
         <w:lastRenderedPageBreak/>
-        <w:t>关键</w:t>
-      </w:r>
-      <w:r>
-        <w:rPr>
-          <w:rFonts w:hint="eastAsia"/>
-        </w:rPr>
-        <w:t>点、</w:t>
-      </w:r>
-      <w:r>
-        <w:t>难点分析</w:t>
+        <w:t xml:space="preserve">[11] </w:t>
+      </w:r>
+      <w:r>
+        <w:t>Schmeing M, Jiang X. Edge-aware depth image filtering using color segmentation[J]. Pattern Recognition Letters, 2014, 50: 63-71.</w:t>
       </w:r>
     </w:p>
     <w:p>
@@ -2209,10 +3872,10 @@
         <w:spacing w:beforeLines="50" w:before="156" w:line="300" w:lineRule="auto"/>
       </w:pPr>
       <w:r>
-        <w:rPr>
-          <w:rFonts w:hint="eastAsia"/>
-        </w:rPr>
-        <w:t>鲁棒性</w:t>
+        <w:t xml:space="preserve">[12] </w:t>
+      </w:r>
+      <w:r>
+        <w:t>Schmeing M, Krauskopf E, Jiang X. Real-time depth fusion using a low-cost depth sensor array[C]//3DTV-Conference: The True Vision-Capture, Transmission and Display of 3D Video (3DTV-CON), 2014. IEEE, 2014: 1-4.</w:t>
       </w:r>
     </w:p>
     <w:p>
@@ -2220,298 +3883,83 @@
         <w:spacing w:beforeLines="50" w:before="156" w:line="300" w:lineRule="auto"/>
       </w:pPr>
       <w:r>
-        <w:tab/>
-      </w:r>
-      <w:r>
-        <w:rPr>
-          <w:rFonts w:hint="eastAsia"/>
-        </w:rPr>
-        <w:t>3</w:t>
-      </w:r>
-      <w:r>
-        <w:t>D</w:t>
-      </w:r>
-      <w:r>
-        <w:rPr>
-          <w:rFonts w:hint="eastAsia"/>
-        </w:rPr>
-        <w:t>几何结构</w:t>
-      </w:r>
-      <w:r>
-        <w:t>不明显的场景中易</w:t>
-      </w:r>
-      <w:r>
-        <w:rPr>
-          <w:rFonts w:hint="eastAsia"/>
-        </w:rPr>
-        <w:t>重建失败</w:t>
-      </w:r>
-    </w:p>
-    <w:p>
-      <w:pPr>
-        <w:spacing w:beforeLines="50" w:before="156" w:line="300" w:lineRule="auto"/>
-        <w:rPr>
-          <w:rFonts w:hint="eastAsia"/>
-        </w:rPr>
-      </w:pPr>
-      <w:r>
-        <w:tab/>
-      </w:r>
-      <w:r>
-        <w:rPr>
-          <w:rFonts w:hint="eastAsia"/>
-        </w:rPr>
-        <w:t>相机移动速度</w:t>
-      </w:r>
-      <w:r>
-        <w:t>导致</w:t>
-      </w:r>
-      <w:r>
-        <w:t>ICP</w:t>
-      </w:r>
-      <w:r>
-        <w:t>失败</w:t>
-      </w:r>
-    </w:p>
-    <w:p>
-      <w:pPr>
-        <w:spacing w:beforeLines="50" w:before="156" w:line="300" w:lineRule="auto"/>
-      </w:pPr>
-      <w:r>
-        <w:rPr>
-          <w:rFonts w:hint="eastAsia"/>
-        </w:rPr>
-        <w:t>精确性</w:t>
-      </w:r>
-    </w:p>
-    <w:p>
-      <w:pPr>
-        <w:spacing w:beforeLines="50" w:before="156" w:line="300" w:lineRule="auto"/>
-        <w:rPr>
-          <w:rFonts w:hint="eastAsia"/>
-        </w:rPr>
-      </w:pPr>
-      <w:r>
-        <w:tab/>
-      </w:r>
-      <w:r>
-        <w:rPr>
-          <w:rFonts w:hint="eastAsia"/>
-        </w:rPr>
-        <w:t>深度图</w:t>
-      </w:r>
-      <w:r>
-        <w:t>孔洞</w:t>
-      </w:r>
-    </w:p>
-    <w:p>
-      <w:pPr>
-        <w:spacing w:beforeLines="50" w:before="156" w:line="300" w:lineRule="auto"/>
-      </w:pPr>
-      <w:r>
-        <w:tab/>
-      </w:r>
-      <w:r>
-        <w:rPr>
-          <w:rFonts w:hint="eastAsia"/>
-        </w:rPr>
-        <w:t>累计漂移误差</w:t>
-      </w:r>
-    </w:p>
-    <w:p>
-      <w:pPr>
-        <w:spacing w:beforeLines="50" w:before="156" w:line="300" w:lineRule="auto"/>
-        <w:rPr>
-          <w:rFonts w:hint="eastAsia"/>
-        </w:rPr>
-      </w:pPr>
-    </w:p>
-    <w:p>
-      <w:pPr>
-        <w:spacing w:beforeLines="50" w:before="156" w:line="300" w:lineRule="auto"/>
-      </w:pPr>
-      <w:r>
-        <w:rPr>
-          <w:rFonts w:hint="eastAsia"/>
-        </w:rPr>
-        <w:t>难点</w:t>
-      </w:r>
-      <w:r>
-        <w:t>解决</w:t>
-      </w:r>
-    </w:p>
-    <w:p>
-      <w:pPr>
-        <w:spacing w:beforeLines="50" w:before="156" w:line="300" w:lineRule="auto"/>
-      </w:pPr>
-      <w:r>
-        <w:rPr>
-          <w:rFonts w:hint="eastAsia"/>
-        </w:rPr>
-        <w:t>参考文献</w:t>
-      </w:r>
-    </w:p>
-    <w:p>
-      <w:pPr>
-        <w:spacing w:beforeLines="50" w:before="156" w:line="300" w:lineRule="auto"/>
-      </w:pPr>
-      <w:r>
-        <w:rPr>
-          <w:rFonts w:hint="eastAsia"/>
-        </w:rPr>
-        <w:t xml:space="preserve">[1] </w:t>
-      </w:r>
-      <w:r>
-        <w:t>Pollefeys M, Van Gool L, Vergauwen M, et al. Visual modeling with a hand-held camera[J]. International Journal of Computer Vision, 2004, 59(3): 207-232.</w:t>
-      </w:r>
-    </w:p>
-    <w:p>
-      <w:pPr>
-        <w:spacing w:beforeLines="50" w:before="156" w:line="300" w:lineRule="auto"/>
-      </w:pPr>
-      <w:r>
-        <w:t xml:space="preserve">[2] </w:t>
-      </w:r>
-      <w:r>
-        <w:t>Newcombe R A, Davison A J. Live dense reconstruction with a single moving camera[C]//Computer Vision and Pattern Recognition (CVPR), 2010 IEEE Conference on. IEEE, 2010: 1498-1505.</w:t>
-      </w:r>
-    </w:p>
-    <w:p>
-      <w:pPr>
-        <w:spacing w:beforeLines="50" w:before="156" w:line="300" w:lineRule="auto"/>
-      </w:pPr>
-      <w:r>
-        <w:t xml:space="preserve">[3] </w:t>
-      </w:r>
-      <w:r>
-        <w:t>http://www.microsoft.com/en-us/kinectforwindows/</w:t>
-      </w:r>
-    </w:p>
-    <w:p>
-      <w:pPr>
-        <w:spacing w:beforeLines="50" w:before="156" w:line="300" w:lineRule="auto"/>
-      </w:pPr>
-      <w:r>
-        <w:rPr>
-          <w:rFonts w:hint="eastAsia"/>
-        </w:rPr>
-        <w:t>[</w:t>
-      </w:r>
-      <w:r>
-        <w:t>4</w:t>
-      </w:r>
-      <w:r>
-        <w:t xml:space="preserve">] </w:t>
-      </w:r>
-      <w:r>
-        <w:t>Weise T, Wismer T, Leibe B, et al. In-hand scanning with online loop closure[C]//Computer Vision Workshops (ICCV Workshops), 2009 IEEE 12th International Conference on. IEEE, 2009: 1630-1637.</w:t>
-      </w:r>
-    </w:p>
-    <w:p>
-      <w:pPr>
-        <w:spacing w:beforeLines="50" w:before="156" w:line="300" w:lineRule="auto"/>
-      </w:pPr>
-      <w:r>
-        <w:t>[5</w:t>
-      </w:r>
-      <w:r>
-        <w:t xml:space="preserve">] </w:t>
-      </w:r>
-      <w:r>
-        <w:t>Henry P, Krainin M, Herbst E, et al. RGB-D mapping: Using Kinect-style depth cameras for dense 3D modeling of indoor environments[J]. The International Journal of Robotics Research, 2012, 31(5): 647-663.</w:t>
-      </w:r>
-    </w:p>
-    <w:p>
-      <w:pPr>
-        <w:spacing w:beforeLines="50" w:before="156" w:line="300" w:lineRule="auto"/>
-      </w:pPr>
-      <w:r>
-        <w:t>[6</w:t>
-      </w:r>
-      <w:r>
-        <w:t xml:space="preserve">] </w:t>
-      </w:r>
-      <w:r>
-        <w:t>Stuckler J, Behnke S. Integrating depth and color cues for dense multi-resolution scene mapping using rgb-d cameras[C]//Multisensor Fusion and Integration for Intelligent Systems (MFI), 2012 IEEE Conference on. IEEE, 2012: 162-167.</w:t>
-      </w:r>
-    </w:p>
-    <w:p>
-      <w:pPr>
-        <w:spacing w:beforeLines="50" w:before="156" w:line="300" w:lineRule="auto"/>
-      </w:pPr>
-      <w:r>
-        <w:rPr>
-          <w:rFonts w:hint="eastAsia"/>
-        </w:rPr>
-        <w:t xml:space="preserve">[7] </w:t>
-      </w:r>
-      <w:r>
-        <w:t>Newcombe R A, Izadi S, Hilliges O, et al. KinectFusion: Real-time dense surface mapping and tracking[C]//Mixed and augmented reality (ISMAR), 2011 10th IEEE international symposium on. IEEE, 2011: 127-136.</w:t>
-      </w:r>
-    </w:p>
-    <w:p>
-      <w:pPr>
-        <w:spacing w:beforeLines="50" w:before="156" w:line="300" w:lineRule="auto"/>
-      </w:pPr>
-      <w:r>
-        <w:t xml:space="preserve">[8] </w:t>
-      </w:r>
-      <w:r>
-        <w:t xml:space="preserve">Gallup D, Pollefeys M, Frahm J M. 3d reconstruction using an n-layer heightmap[M]//Pattern </w:t>
-      </w:r>
-      <w:r>
-        <w:lastRenderedPageBreak/>
-        <w:t>Recognition. Springer Berlin Heidelberg, 2010: 1-10.</w:t>
-      </w:r>
-    </w:p>
-    <w:p>
-      <w:pPr>
-        <w:spacing w:beforeLines="50" w:before="156" w:line="300" w:lineRule="auto"/>
-      </w:pPr>
-      <w:r>
-        <w:t xml:space="preserve">[9] </w:t>
-      </w:r>
-      <w:r>
-        <w:t>Zeng M, Zhao F, Zheng J, et al. Octree-based fusion for realtime 3D reconstruction[J]. Graphical Models, 2013, 75(3): 126-136.</w:t>
-      </w:r>
-    </w:p>
-    <w:p>
-      <w:pPr>
-        <w:spacing w:beforeLines="50" w:before="156" w:line="300" w:lineRule="auto"/>
-      </w:pPr>
-      <w:r>
-        <w:t xml:space="preserve">[10] </w:t>
-      </w:r>
-      <w:r>
-        <w:t>Whelan T, Johannsson H, Kaess M, et al. Robust real-time visual odometry for dense RGB-D mapping[C]//Robotics and Automation (ICRA), 2013 IEEE International Conference on. IEEE, 2013: 5724-5731.</w:t>
-      </w:r>
-    </w:p>
-    <w:p>
-      <w:pPr>
-        <w:spacing w:beforeLines="50" w:before="156" w:line="300" w:lineRule="auto"/>
-      </w:pPr>
-      <w:r>
-        <w:t xml:space="preserve">[11] </w:t>
-      </w:r>
-      <w:r>
-        <w:t>Schmeing M, Jiang X. Edge-aware depth image filtering using color segmentation[J]. Pattern Recognition Letters, 2014, 50: 63-71.</w:t>
-      </w:r>
-    </w:p>
-    <w:p>
-      <w:pPr>
-        <w:spacing w:beforeLines="50" w:before="156" w:line="300" w:lineRule="auto"/>
-      </w:pPr>
-      <w:r>
-        <w:t xml:space="preserve">[12] </w:t>
-      </w:r>
-      <w:r>
-        <w:t>Schmeing M, Krauskopf E, Jiang X. Real-time depth fusion using a low-cost depth sensor array[C]//3DTV-Conference: The True Vision-Capture, Transmission and Display of 3D Video (3DTV-CON), 2014. IEEE, 2014: 1-4.</w:t>
-      </w:r>
-    </w:p>
-    <w:p>
-      <w:pPr>
-        <w:spacing w:beforeLines="50" w:before="156" w:line="300" w:lineRule="auto"/>
-      </w:pPr>
+        <w:rPr>
+          <w:rFonts w:hint="eastAsia"/>
+        </w:rPr>
+        <w:t xml:space="preserve">[13] </w:t>
+      </w:r>
+      <w:r>
+        <w:rPr>
+          <w:rFonts w:hint="eastAsia"/>
+        </w:rPr>
+        <w:t>呙维</w:t>
+      </w:r>
+      <w:r>
+        <w:rPr>
+          <w:rFonts w:hint="eastAsia"/>
+        </w:rPr>
+        <w:t xml:space="preserve">, </w:t>
+      </w:r>
+      <w:r>
+        <w:rPr>
+          <w:rFonts w:hint="eastAsia"/>
+        </w:rPr>
+        <w:t>胡涛</w:t>
+      </w:r>
+      <w:r>
+        <w:rPr>
+          <w:rFonts w:hint="eastAsia"/>
+        </w:rPr>
+        <w:t xml:space="preserve">, </w:t>
+      </w:r>
+      <w:r>
+        <w:rPr>
+          <w:rFonts w:hint="eastAsia"/>
+        </w:rPr>
+        <w:t>朱欣焰</w:t>
+      </w:r>
+      <w:r>
+        <w:rPr>
+          <w:rFonts w:hint="eastAsia"/>
+        </w:rPr>
+        <w:t xml:space="preserve">. </w:t>
+      </w:r>
+      <w:r>
+        <w:rPr>
+          <w:rFonts w:hint="eastAsia"/>
+        </w:rPr>
+        <w:t>基于</w:t>
+      </w:r>
+      <w:r>
+        <w:rPr>
+          <w:rFonts w:hint="eastAsia"/>
+        </w:rPr>
+        <w:t xml:space="preserve"> Kinect </w:t>
+      </w:r>
+      <w:r>
+        <w:rPr>
+          <w:rFonts w:hint="eastAsia"/>
+        </w:rPr>
+        <w:t>的深度数据融合方法</w:t>
+      </w:r>
+      <w:r>
+        <w:rPr>
+          <w:rFonts w:hint="eastAsia"/>
+        </w:rPr>
+        <w:t xml:space="preserve">[J]. </w:t>
+      </w:r>
+      <w:r>
+        <w:rPr>
+          <w:rFonts w:hint="eastAsia"/>
+        </w:rPr>
+        <w:t>计算机应用研究</w:t>
+      </w:r>
+      <w:r>
+        <w:rPr>
+          <w:rFonts w:hint="eastAsia"/>
+        </w:rPr>
+        <w:t>, 2014, 31(1): 285-288.</w:t>
+      </w:r>
     </w:p>
     <w:p>
       <w:pPr>
@@ -3163,6 +4611,16 @@
       <w:szCs w:val="32"/>
     </w:rPr>
   </w:style>
+  <w:style w:type="character" w:styleId="a7">
+    <w:name w:val="Placeholder Text"/>
+    <w:basedOn w:val="a0"/>
+    <w:uiPriority w:val="99"/>
+    <w:semiHidden/>
+    <w:rsid w:val="00667505"/>
+    <w:rPr>
+      <w:color w:val="808080"/>
+    </w:rPr>
+  </w:style>
 </w:styles>
 </file>
 
@@ -3432,7 +4890,7 @@
 </file>
 
 <file path=customXml/itemProps1.xml><?xml version="1.0" encoding="utf-8"?>
-<ds:datastoreItem xmlns:ds="http://schemas.openxmlformats.org/officeDocument/2006/customXml" ds:itemID="{40311B56-ED44-45F7-B347-2EA889C42DE9}">
+<ds:datastoreItem xmlns:ds="http://schemas.openxmlformats.org/officeDocument/2006/customXml" ds:itemID="{BFCF5D5F-70E5-49D8-A4D2-BCD3E6369870}">
   <ds:schemaRefs>
     <ds:schemaRef ds:uri="http://schemas.openxmlformats.org/officeDocument/2006/bibliography"/>
   </ds:schemaRefs>

</xml_diff>